<commit_message>
[VM:timothy.queen@3/9/2015 8:39:54 AM] Updated iteration plan document
git-tfs-id: [https://tfs.omnicloud.local/tfs/cco%20program/]$/eCoaching_V2;C13969
</commit_message>
<xml_diff>
--- a/Project Management/CCO OY2_eCoaching Log Iteration Plan M9.docx
+++ b/Project Management/CCO OY2_eCoaching Log Iteration Plan M9.docx
@@ -367,7 +367,7 @@
               <w:rPr>
                 <w:noProof/>
               </w:rPr>
-              <w:t>2/9/2015</w:t>
+              <w:t>3/9/2015</w:t>
             </w:r>
             <w:r>
               <w:fldChar w:fldCharType="end"/>
@@ -1411,8 +1411,6 @@
             <w:r>
               <w:t>dashaboard</w:t>
             </w:r>
-            <w:bookmarkStart w:id="8" w:name="_GoBack"/>
-            <w:bookmarkEnd w:id="8"/>
             <w:proofErr w:type="spellEnd"/>
           </w:p>
         </w:tc>
@@ -1430,7 +1428,91 @@
           </w:tcPr>
           <w:p>
             <w:r>
-              <w:t>Iteration stop</w:t>
+              <w:rPr>
+                <w:rFonts w:ascii="Arial" w:hAnsi="Arial" w:cs="Arial"/>
+              </w:rPr>
+              <w:t xml:space="preserve">13276 - </w:t>
+            </w:r>
+            <w:r>
+              <w:rPr>
+                <w:rFonts w:ascii="Arial" w:hAnsi="Arial" w:cs="Arial"/>
+              </w:rPr>
+              <w:t xml:space="preserve">eCoaching Log -there are several references of bcc that should be changed to </w:t>
+            </w:r>
+            <w:proofErr w:type="spellStart"/>
+            <w:r>
+              <w:rPr>
+                <w:rFonts w:ascii="Arial" w:hAnsi="Arial" w:cs="Arial"/>
+              </w:rPr>
+              <w:t>cco</w:t>
+            </w:r>
+            <w:proofErr w:type="spellEnd"/>
+          </w:p>
+        </w:tc>
+        <w:tc>
+          <w:tcPr>
+            <w:tcW w:w="1980" w:type="dxa"/>
+          </w:tcPr>
+          <w:p/>
+        </w:tc>
+      </w:tr>
+      <w:tr>
+        <w:tc>
+          <w:tcPr>
+            <w:tcW w:w="7380" w:type="dxa"/>
+          </w:tcPr>
+          <w:p>
+            <w:r>
+              <w:rPr>
+                <w:rFonts w:ascii="Arial" w:hAnsi="Arial" w:cs="Arial"/>
+              </w:rPr>
+              <w:t xml:space="preserve">13623 - </w:t>
+            </w:r>
+            <w:r>
+              <w:rPr>
+                <w:rFonts w:ascii="Arial" w:hAnsi="Arial" w:cs="Arial"/>
+              </w:rPr>
+              <w:t xml:space="preserve">eCoaching Log -there are several references of bcc that should be changed to </w:t>
+            </w:r>
+            <w:proofErr w:type="spellStart"/>
+            <w:r>
+              <w:rPr>
+                <w:rFonts w:ascii="Arial" w:hAnsi="Arial" w:cs="Arial"/>
+              </w:rPr>
+              <w:t>cco</w:t>
+            </w:r>
+            <w:proofErr w:type="spellEnd"/>
+          </w:p>
+        </w:tc>
+        <w:tc>
+          <w:tcPr>
+            <w:tcW w:w="1980" w:type="dxa"/>
+          </w:tcPr>
+          <w:p/>
+        </w:tc>
+      </w:tr>
+      <w:tr>
+        <w:tc>
+          <w:tcPr>
+            <w:tcW w:w="7380" w:type="dxa"/>
+          </w:tcPr>
+          <w:p>
+            <w:pPr>
+              <w:rPr>
+                <w:rFonts w:ascii="Arial" w:hAnsi="Arial" w:cs="Arial"/>
+              </w:rPr>
+            </w:pPr>
+            <w:r>
+              <w:rPr>
+                <w:rFonts w:ascii="Arial" w:hAnsi="Arial" w:cs="Arial"/>
+              </w:rPr>
+              <w:t xml:space="preserve">13971 - </w:t>
+            </w:r>
+            <w:r>
+              <w:rPr>
+                <w:rFonts w:ascii="Arial" w:hAnsi="Arial" w:cs="Arial"/>
+              </w:rPr>
+              <w:t>eCoaching - email addresses with apostrophes</w:t>
             </w:r>
           </w:p>
         </w:tc>
@@ -1439,8 +1521,565 @@
             <w:tcW w:w="1980" w:type="dxa"/>
           </w:tcPr>
           <w:p>
+            <w:pPr>
+              <w:rPr>
+                <w:rFonts w:ascii="Arial" w:hAnsi="Arial" w:cs="Arial"/>
+              </w:rPr>
+            </w:pPr>
+          </w:p>
+        </w:tc>
+      </w:tr>
+      <w:tr>
+        <w:tc>
+          <w:tcPr>
+            <w:tcW w:w="7380" w:type="dxa"/>
+          </w:tcPr>
+          <w:p>
+            <w:pPr>
+              <w:rPr>
+                <w:rFonts w:ascii="Arial" w:hAnsi="Arial" w:cs="Arial"/>
+              </w:rPr>
+            </w:pPr>
             <w:r>
-              <w:t>Feb 28, 2015</w:t>
+              <w:rPr>
+                <w:rFonts w:ascii="Arial" w:hAnsi="Arial" w:cs="Arial"/>
+              </w:rPr>
+              <w:t xml:space="preserve">14051- </w:t>
+            </w:r>
+            <w:r>
+              <w:rPr>
+                <w:rFonts w:ascii="Arial" w:hAnsi="Arial" w:cs="Arial"/>
+              </w:rPr>
+              <w:t xml:space="preserve">CCO eCoaching - Manual </w:t>
+            </w:r>
+            <w:proofErr w:type="spellStart"/>
+            <w:r>
+              <w:rPr>
+                <w:rFonts w:ascii="Arial" w:hAnsi="Arial" w:cs="Arial"/>
+              </w:rPr>
+              <w:t>ecl</w:t>
+            </w:r>
+            <w:proofErr w:type="spellEnd"/>
+            <w:r>
+              <w:rPr>
+                <w:rFonts w:ascii="Arial" w:hAnsi="Arial" w:cs="Arial"/>
+              </w:rPr>
+              <w:t xml:space="preserve"> </w:t>
+            </w:r>
+            <w:proofErr w:type="spellStart"/>
+            <w:r>
+              <w:rPr>
+                <w:rFonts w:ascii="Arial" w:hAnsi="Arial" w:cs="Arial"/>
+              </w:rPr>
+              <w:t>inactivations</w:t>
+            </w:r>
+            <w:proofErr w:type="spellEnd"/>
+            <w:r>
+              <w:rPr>
+                <w:rFonts w:ascii="Arial" w:hAnsi="Arial" w:cs="Arial"/>
+              </w:rPr>
+              <w:t xml:space="preserve"> for January and February 2015</w:t>
+            </w:r>
+          </w:p>
+        </w:tc>
+        <w:tc>
+          <w:tcPr>
+            <w:tcW w:w="1980" w:type="dxa"/>
+          </w:tcPr>
+          <w:p>
+            <w:pPr>
+              <w:rPr>
+                <w:rFonts w:ascii="Arial" w:hAnsi="Arial" w:cs="Arial"/>
+              </w:rPr>
+            </w:pPr>
+          </w:p>
+        </w:tc>
+      </w:tr>
+      <w:tr>
+        <w:tc>
+          <w:tcPr>
+            <w:tcW w:w="7380" w:type="dxa"/>
+          </w:tcPr>
+          <w:p>
+            <w:pPr>
+              <w:rPr>
+                <w:rFonts w:ascii="Arial" w:hAnsi="Arial" w:cs="Arial"/>
+              </w:rPr>
+            </w:pPr>
+            <w:r>
+              <w:rPr>
+                <w:rFonts w:ascii="Arial" w:hAnsi="Arial" w:cs="Arial"/>
+              </w:rPr>
+              <w:t xml:space="preserve">14065 - </w:t>
+            </w:r>
+            <w:r>
+              <w:rPr>
+                <w:rFonts w:ascii="Arial" w:hAnsi="Arial" w:cs="Arial"/>
+              </w:rPr>
+              <w:t>eCoaching - grant HR access to the historical dashboard</w:t>
+            </w:r>
+          </w:p>
+        </w:tc>
+        <w:tc>
+          <w:tcPr>
+            <w:tcW w:w="1980" w:type="dxa"/>
+          </w:tcPr>
+          <w:p>
+            <w:pPr>
+              <w:rPr>
+                <w:rFonts w:ascii="Arial" w:hAnsi="Arial" w:cs="Arial"/>
+              </w:rPr>
+            </w:pPr>
+          </w:p>
+        </w:tc>
+      </w:tr>
+      <w:tr>
+        <w:tc>
+          <w:tcPr>
+            <w:tcW w:w="7380" w:type="dxa"/>
+          </w:tcPr>
+          <w:p>
+            <w:pPr>
+              <w:rPr>
+                <w:rFonts w:ascii="Arial" w:hAnsi="Arial" w:cs="Arial"/>
+              </w:rPr>
+            </w:pPr>
+            <w:r>
+              <w:rPr>
+                <w:rFonts w:ascii="Arial" w:hAnsi="Arial" w:cs="Arial"/>
+              </w:rPr>
+              <w:t xml:space="preserve">14072 - </w:t>
+            </w:r>
+            <w:r>
+              <w:rPr>
+                <w:rFonts w:ascii="Arial" w:hAnsi="Arial" w:cs="Arial"/>
+              </w:rPr>
+              <w:t>eCoaching Log - Update eCL inactivation process to include EA status</w:t>
+            </w:r>
+          </w:p>
+        </w:tc>
+        <w:tc>
+          <w:tcPr>
+            <w:tcW w:w="1980" w:type="dxa"/>
+          </w:tcPr>
+          <w:p>
+            <w:pPr>
+              <w:rPr>
+                <w:rFonts w:ascii="Arial" w:hAnsi="Arial" w:cs="Arial"/>
+              </w:rPr>
+            </w:pPr>
+          </w:p>
+        </w:tc>
+      </w:tr>
+      <w:tr>
+        <w:tc>
+          <w:tcPr>
+            <w:tcW w:w="7380" w:type="dxa"/>
+          </w:tcPr>
+          <w:p>
+            <w:pPr>
+              <w:rPr>
+                <w:rFonts w:ascii="Arial" w:hAnsi="Arial" w:cs="Arial"/>
+              </w:rPr>
+            </w:pPr>
+            <w:r>
+              <w:rPr>
+                <w:rFonts w:ascii="Arial" w:hAnsi="Arial" w:cs="Arial"/>
+              </w:rPr>
+              <w:t xml:space="preserve">14178 - </w:t>
+            </w:r>
+            <w:r>
+              <w:rPr>
+                <w:rFonts w:ascii="Arial" w:hAnsi="Arial" w:cs="Arial"/>
+              </w:rPr>
+              <w:t xml:space="preserve">CCO eCoaching - Inactivate old </w:t>
+            </w:r>
+            <w:proofErr w:type="spellStart"/>
+            <w:r>
+              <w:rPr>
+                <w:rFonts w:ascii="Arial" w:hAnsi="Arial" w:cs="Arial"/>
+              </w:rPr>
+              <w:t>ecls</w:t>
+            </w:r>
+            <w:proofErr w:type="spellEnd"/>
+            <w:r>
+              <w:rPr>
+                <w:rFonts w:ascii="Arial" w:hAnsi="Arial" w:cs="Arial"/>
+              </w:rPr>
+              <w:t xml:space="preserve"> from Quality feed prior to Notification</w:t>
+            </w:r>
+          </w:p>
+        </w:tc>
+        <w:tc>
+          <w:tcPr>
+            <w:tcW w:w="1980" w:type="dxa"/>
+          </w:tcPr>
+          <w:p>
+            <w:pPr>
+              <w:rPr>
+                <w:rFonts w:ascii="Arial" w:hAnsi="Arial" w:cs="Arial"/>
+              </w:rPr>
+            </w:pPr>
+          </w:p>
+        </w:tc>
+      </w:tr>
+      <w:tr>
+        <w:tc>
+          <w:tcPr>
+            <w:tcW w:w="7380" w:type="dxa"/>
+          </w:tcPr>
+          <w:p>
+            <w:pPr>
+              <w:rPr>
+                <w:rFonts w:ascii="Arial" w:hAnsi="Arial" w:cs="Arial"/>
+              </w:rPr>
+            </w:pPr>
+            <w:r>
+              <w:rPr>
+                <w:rFonts w:ascii="Arial" w:hAnsi="Arial" w:cs="Arial"/>
+              </w:rPr>
+              <w:t xml:space="preserve">14251 - </w:t>
+            </w:r>
+            <w:r>
+              <w:rPr>
+                <w:rFonts w:ascii="Arial" w:hAnsi="Arial" w:cs="Arial"/>
+              </w:rPr>
+              <w:t>eCoaching Log - update historical dashboard review page</w:t>
+            </w:r>
+          </w:p>
+        </w:tc>
+        <w:tc>
+          <w:tcPr>
+            <w:tcW w:w="1980" w:type="dxa"/>
+          </w:tcPr>
+          <w:p>
+            <w:pPr>
+              <w:rPr>
+                <w:rFonts w:ascii="Arial" w:hAnsi="Arial" w:cs="Arial"/>
+              </w:rPr>
+            </w:pPr>
+          </w:p>
+        </w:tc>
+      </w:tr>
+      <w:tr>
+        <w:tc>
+          <w:tcPr>
+            <w:tcW w:w="7380" w:type="dxa"/>
+          </w:tcPr>
+          <w:p>
+            <w:pPr>
+              <w:rPr>
+                <w:rFonts w:ascii="Arial" w:hAnsi="Arial" w:cs="Arial"/>
+              </w:rPr>
+            </w:pPr>
+            <w:r>
+              <w:rPr>
+                <w:rFonts w:ascii="Arial" w:hAnsi="Arial" w:cs="Arial"/>
+              </w:rPr>
+              <w:t xml:space="preserve">14252 - </w:t>
+            </w:r>
+            <w:r>
+              <w:rPr>
+                <w:rFonts w:ascii="Arial" w:hAnsi="Arial" w:cs="Arial"/>
+              </w:rPr>
+              <w:t xml:space="preserve">CCO eCoaching - Add </w:t>
+            </w:r>
+            <w:proofErr w:type="spellStart"/>
+            <w:r>
+              <w:rPr>
+                <w:rFonts w:ascii="Arial" w:hAnsi="Arial" w:cs="Arial"/>
+              </w:rPr>
+              <w:t>job_code</w:t>
+            </w:r>
+            <w:proofErr w:type="spellEnd"/>
+            <w:r>
+              <w:rPr>
+                <w:rFonts w:ascii="Arial" w:hAnsi="Arial" w:cs="Arial"/>
+              </w:rPr>
+              <w:t xml:space="preserve"> for LSA module submission</w:t>
+            </w:r>
+          </w:p>
+        </w:tc>
+        <w:tc>
+          <w:tcPr>
+            <w:tcW w:w="1980" w:type="dxa"/>
+          </w:tcPr>
+          <w:p>
+            <w:pPr>
+              <w:rPr>
+                <w:rFonts w:ascii="Arial" w:hAnsi="Arial" w:cs="Arial"/>
+              </w:rPr>
+            </w:pPr>
+          </w:p>
+        </w:tc>
+      </w:tr>
+      <w:tr>
+        <w:tc>
+          <w:tcPr>
+            <w:tcW w:w="7380" w:type="dxa"/>
+          </w:tcPr>
+          <w:p>
+            <w:pPr>
+              <w:rPr>
+                <w:rFonts w:ascii="Arial" w:hAnsi="Arial" w:cs="Arial"/>
+              </w:rPr>
+            </w:pPr>
+            <w:r>
+              <w:rPr>
+                <w:rFonts w:ascii="Arial" w:hAnsi="Arial" w:cs="Arial"/>
+              </w:rPr>
+              <w:lastRenderedPageBreak/>
+              <w:t xml:space="preserve">14304 - </w:t>
+            </w:r>
+            <w:r>
+              <w:rPr>
+                <w:rFonts w:ascii="Arial" w:hAnsi="Arial" w:cs="Arial"/>
+              </w:rPr>
+              <w:t xml:space="preserve">eCoaching - Display </w:t>
+            </w:r>
+            <w:proofErr w:type="spellStart"/>
+            <w:r>
+              <w:rPr>
+                <w:rFonts w:ascii="Arial" w:hAnsi="Arial" w:cs="Arial"/>
+              </w:rPr>
+              <w:t>coachingreason</w:t>
+            </w:r>
+            <w:proofErr w:type="spellEnd"/>
+            <w:r>
+              <w:rPr>
+                <w:rFonts w:ascii="Arial" w:hAnsi="Arial" w:cs="Arial"/>
+              </w:rPr>
+              <w:t xml:space="preserve"> / </w:t>
+            </w:r>
+            <w:proofErr w:type="spellStart"/>
+            <w:r>
+              <w:rPr>
+                <w:rFonts w:ascii="Arial" w:hAnsi="Arial" w:cs="Arial"/>
+              </w:rPr>
+              <w:t>subcoachingreason</w:t>
+            </w:r>
+            <w:proofErr w:type="spellEnd"/>
+            <w:r>
+              <w:rPr>
+                <w:rFonts w:ascii="Arial" w:hAnsi="Arial" w:cs="Arial"/>
+              </w:rPr>
+              <w:t xml:space="preserve"> in warning section</w:t>
+            </w:r>
+          </w:p>
+        </w:tc>
+        <w:tc>
+          <w:tcPr>
+            <w:tcW w:w="1980" w:type="dxa"/>
+          </w:tcPr>
+          <w:p>
+            <w:pPr>
+              <w:rPr>
+                <w:rFonts w:ascii="Arial" w:hAnsi="Arial" w:cs="Arial"/>
+              </w:rPr>
+            </w:pPr>
+          </w:p>
+        </w:tc>
+      </w:tr>
+      <w:tr>
+        <w:tc>
+          <w:tcPr>
+            <w:tcW w:w="7380" w:type="dxa"/>
+          </w:tcPr>
+          <w:p>
+            <w:pPr>
+              <w:rPr>
+                <w:rFonts w:ascii="Arial" w:hAnsi="Arial" w:cs="Arial"/>
+              </w:rPr>
+            </w:pPr>
+            <w:r>
+              <w:rPr>
+                <w:rFonts w:ascii="Arial" w:hAnsi="Arial" w:cs="Arial"/>
+              </w:rPr>
+              <w:t xml:space="preserve">14322 - </w:t>
+            </w:r>
+            <w:r>
+              <w:rPr>
+                <w:rFonts w:ascii="Arial" w:hAnsi="Arial" w:cs="Arial"/>
+              </w:rPr>
+              <w:t>eCoaching - spelling correction on review page</w:t>
+            </w:r>
+          </w:p>
+        </w:tc>
+        <w:tc>
+          <w:tcPr>
+            <w:tcW w:w="1980" w:type="dxa"/>
+          </w:tcPr>
+          <w:p>
+            <w:pPr>
+              <w:rPr>
+                <w:rFonts w:ascii="Arial" w:hAnsi="Arial" w:cs="Arial"/>
+              </w:rPr>
+            </w:pPr>
+          </w:p>
+        </w:tc>
+      </w:tr>
+      <w:tr>
+        <w:tc>
+          <w:tcPr>
+            <w:tcW w:w="7380" w:type="dxa"/>
+          </w:tcPr>
+          <w:p>
+            <w:pPr>
+              <w:rPr>
+                <w:rFonts w:ascii="Arial" w:hAnsi="Arial" w:cs="Arial"/>
+              </w:rPr>
+            </w:pPr>
+            <w:r>
+              <w:rPr>
+                <w:rFonts w:ascii="Arial" w:hAnsi="Arial" w:cs="Arial"/>
+              </w:rPr>
+              <w:t xml:space="preserve">14323 - </w:t>
+            </w:r>
+            <w:r>
+              <w:rPr>
+                <w:rFonts w:ascii="Arial" w:hAnsi="Arial" w:cs="Arial"/>
+              </w:rPr>
+              <w:t>eCoaching - Not allow self eCoaching Logs</w:t>
+            </w:r>
+          </w:p>
+        </w:tc>
+        <w:tc>
+          <w:tcPr>
+            <w:tcW w:w="1980" w:type="dxa"/>
+          </w:tcPr>
+          <w:p>
+            <w:pPr>
+              <w:rPr>
+                <w:rFonts w:ascii="Arial" w:hAnsi="Arial" w:cs="Arial"/>
+              </w:rPr>
+            </w:pPr>
+          </w:p>
+        </w:tc>
+      </w:tr>
+      <w:tr>
+        <w:tc>
+          <w:tcPr>
+            <w:tcW w:w="7380" w:type="dxa"/>
+          </w:tcPr>
+          <w:p>
+            <w:pPr>
+              <w:rPr>
+                <w:rFonts w:ascii="Arial" w:hAnsi="Arial" w:cs="Arial"/>
+              </w:rPr>
+            </w:pPr>
+            <w:r>
+              <w:rPr>
+                <w:rFonts w:ascii="Arial" w:hAnsi="Arial" w:cs="Arial"/>
+              </w:rPr>
+              <w:t xml:space="preserve">14349 - </w:t>
+            </w:r>
+            <w:r>
+              <w:rPr>
+                <w:rFonts w:ascii="Arial" w:hAnsi="Arial" w:cs="Arial"/>
+              </w:rPr>
+              <w:t>CCO eCoaching - Inactivate ETS OAS records with incorrect data</w:t>
+            </w:r>
+          </w:p>
+        </w:tc>
+        <w:tc>
+          <w:tcPr>
+            <w:tcW w:w="1980" w:type="dxa"/>
+          </w:tcPr>
+          <w:p>
+            <w:pPr>
+              <w:rPr>
+                <w:rFonts w:ascii="Arial" w:hAnsi="Arial" w:cs="Arial"/>
+              </w:rPr>
+            </w:pPr>
+          </w:p>
+        </w:tc>
+      </w:tr>
+      <w:tr>
+        <w:tc>
+          <w:tcPr>
+            <w:tcW w:w="7380" w:type="dxa"/>
+          </w:tcPr>
+          <w:p>
+            <w:pPr>
+              <w:rPr>
+                <w:rFonts w:ascii="Arial" w:hAnsi="Arial" w:cs="Arial"/>
+              </w:rPr>
+            </w:pPr>
+            <w:r>
+              <w:rPr>
+                <w:rFonts w:ascii="Arial" w:hAnsi="Arial" w:cs="Arial"/>
+              </w:rPr>
+              <w:t xml:space="preserve">14375 - </w:t>
+            </w:r>
+            <w:r>
+              <w:rPr>
+                <w:rFonts w:ascii="Arial" w:hAnsi="Arial" w:cs="Arial"/>
+              </w:rPr>
+              <w:t xml:space="preserve">CCO eCoaching - Fix bug in function that looks up site id from </w:t>
+            </w:r>
+            <w:proofErr w:type="spellStart"/>
+            <w:r>
+              <w:rPr>
+                <w:rFonts w:ascii="Arial" w:hAnsi="Arial" w:cs="Arial"/>
+              </w:rPr>
+              <w:t>lan</w:t>
+            </w:r>
+            <w:proofErr w:type="spellEnd"/>
+            <w:r>
+              <w:rPr>
+                <w:rFonts w:ascii="Arial" w:hAnsi="Arial" w:cs="Arial"/>
+              </w:rPr>
+              <w:t xml:space="preserve"> id</w:t>
+            </w:r>
+          </w:p>
+        </w:tc>
+        <w:tc>
+          <w:tcPr>
+            <w:tcW w:w="1980" w:type="dxa"/>
+          </w:tcPr>
+          <w:p>
+            <w:pPr>
+              <w:rPr>
+                <w:rFonts w:ascii="Arial" w:hAnsi="Arial" w:cs="Arial"/>
+              </w:rPr>
+            </w:pPr>
+          </w:p>
+        </w:tc>
+      </w:tr>
+      <w:tr>
+        <w:tc>
+          <w:tcPr>
+            <w:tcW w:w="7380" w:type="dxa"/>
+          </w:tcPr>
+          <w:p>
+            <w:pPr>
+              <w:rPr>
+                <w:rFonts w:ascii="Arial" w:hAnsi="Arial" w:cs="Arial"/>
+              </w:rPr>
+            </w:pPr>
+            <w:r>
+              <w:rPr>
+                <w:rFonts w:ascii="Arial" w:hAnsi="Arial" w:cs="Arial"/>
+              </w:rPr>
+              <w:t>Iteration End</w:t>
+            </w:r>
+          </w:p>
+        </w:tc>
+        <w:tc>
+          <w:tcPr>
+            <w:tcW w:w="1980" w:type="dxa"/>
+          </w:tcPr>
+          <w:p>
+            <w:pPr>
+              <w:rPr>
+                <w:rFonts w:ascii="Arial" w:hAnsi="Arial" w:cs="Arial"/>
+              </w:rPr>
+            </w:pPr>
+            <w:r>
+              <w:rPr>
+                <w:rFonts w:ascii="Arial" w:hAnsi="Arial" w:cs="Arial"/>
+              </w:rPr>
+              <w:t>2/28/2015</w:t>
             </w:r>
           </w:p>
         </w:tc>
@@ -1449,16 +2088,29 @@
     <w:p>
       <w:pPr>
         <w:pStyle w:val="Heading1"/>
+        <w:numPr>
+          <w:ilvl w:val="0"/>
+          <w:numId w:val="0"/>
+        </w:numPr>
+        <w:ind w:left="432"/>
         <w:rPr>
           <w:b w:val="0"/>
         </w:rPr>
       </w:pPr>
-      <w:bookmarkStart w:id="9" w:name="_Toc385831529"/>
+      <w:bookmarkStart w:id="8" w:name="_Toc385831529"/>
       <w:bookmarkEnd w:id="7"/>
+    </w:p>
+    <w:p>
+      <w:pPr>
+        <w:pStyle w:val="Heading1"/>
+        <w:rPr>
+          <w:b w:val="0"/>
+        </w:rPr>
+      </w:pPr>
       <w:r>
         <w:t>High-level objectives</w:t>
       </w:r>
-      <w:bookmarkEnd w:id="9"/>
+      <w:bookmarkEnd w:id="8"/>
     </w:p>
     <w:p>
       <w:pPr>
@@ -1551,7 +2203,9 @@
           <w:i/>
         </w:rPr>
       </w:pPr>
-      <w:bookmarkStart w:id="10" w:name="_Toc385831530"/>
+      <w:bookmarkStart w:id="9" w:name="_Toc385831530"/>
+      <w:bookmarkStart w:id="10" w:name="_GoBack"/>
+      <w:bookmarkEnd w:id="9"/>
       <w:bookmarkEnd w:id="10"/>
     </w:p>
     <w:p>
@@ -1784,7 +2438,6 @@
       </w:pPr>
       <w:bookmarkStart w:id="13" w:name="_Toc385831533"/>
       <w:r>
-        <w:lastRenderedPageBreak/>
         <w:t>Assessment</w:t>
       </w:r>
       <w:r>
@@ -1848,6 +2501,7 @@
               <w:rPr>
                 <w:bCs/>
               </w:rPr>
+              <w:lastRenderedPageBreak/>
               <w:t>Assessment target</w:t>
             </w:r>
           </w:p>
@@ -2205,7 +2859,7 @@
         <w:i w:val="0"/>
         <w:noProof/>
       </w:rPr>
-      <w:t>4</w:t>
+      <w:t>6</w:t>
     </w:r>
     <w:r>
       <w:rPr>
@@ -2248,7 +2902,7 @@
         <w:i w:val="0"/>
         <w:noProof/>
       </w:rPr>
-      <w:t>6</w:t>
+      <w:t>7</w:t>
     </w:r>
     <w:r>
       <w:rPr>
@@ -2375,7 +3029,7 @@
         <w:rStyle w:val="PageNumber"/>
         <w:noProof/>
       </w:rPr>
-      <w:t>6</w:t>
+      <w:t>7</w:t>
     </w:r>
     <w:r>
       <w:rPr>
@@ -2650,11 +3304,21 @@
           <w:tcW w:w="6379" w:type="dxa"/>
         </w:tcPr>
         <w:p>
-          <w:fldSimple w:instr=" TITLE  \* MERGEFORMAT ">
-            <w:r>
-              <w:t>Iteration Plan</w:t>
-            </w:r>
-          </w:fldSimple>
+          <w:r>
+            <w:fldChar w:fldCharType="begin"/>
+          </w:r>
+          <w:r>
+            <w:instrText xml:space="preserve"> TITLE  \* MERGEFORMAT </w:instrText>
+          </w:r>
+          <w:r>
+            <w:fldChar w:fldCharType="separate"/>
+          </w:r>
+          <w:r>
+            <w:t>Iteration Plan</w:t>
+          </w:r>
+          <w:r>
+            <w:fldChar w:fldCharType="end"/>
+          </w:r>
         </w:p>
       </w:tc>
       <w:tc>
@@ -7050,7 +7714,7 @@
   <w:style w:type="paragraph" w:default="1" w:styleId="Normal">
     <w:name w:val="Normal"/>
     <w:qFormat/>
-    <w:rsid w:val="00EA21CB"/>
+    <w:rsid w:val="00025A33"/>
     <w:pPr>
       <w:spacing w:after="200" w:line="276" w:lineRule="auto"/>
     </w:pPr>
@@ -7248,7 +7912,7 @@
     <w:uiPriority w:val="1"/>
     <w:semiHidden/>
     <w:unhideWhenUsed/>
-    <w:rsid w:val="00EA21CB"/>
+    <w:rsid w:val="00025A33"/>
   </w:style>
   <w:style w:type="table" w:default="1" w:styleId="TableNormal">
     <w:name w:val="Normal Table"/>
@@ -7270,7 +7934,7 @@
     <w:uiPriority w:val="99"/>
     <w:semiHidden/>
     <w:unhideWhenUsed/>
-    <w:rsid w:val="00EA21CB"/>
+    <w:rsid w:val="00025A33"/>
   </w:style>
   <w:style w:type="paragraph" w:customStyle="1" w:styleId="Paragraph2">
     <w:name w:val="Paragraph2"/>
@@ -10501,7 +11165,7 @@
   <w:style w:type="paragraph" w:default="1" w:styleId="Normal">
     <w:name w:val="Normal"/>
     <w:qFormat/>
-    <w:rsid w:val="00EA21CB"/>
+    <w:rsid w:val="00025A33"/>
     <w:pPr>
       <w:spacing w:after="200" w:line="276" w:lineRule="auto"/>
     </w:pPr>
@@ -10699,7 +11363,7 @@
     <w:uiPriority w:val="1"/>
     <w:semiHidden/>
     <w:unhideWhenUsed/>
-    <w:rsid w:val="00EA21CB"/>
+    <w:rsid w:val="00025A33"/>
   </w:style>
   <w:style w:type="table" w:default="1" w:styleId="TableNormal">
     <w:name w:val="Normal Table"/>
@@ -10721,7 +11385,7 @@
     <w:uiPriority w:val="99"/>
     <w:semiHidden/>
     <w:unhideWhenUsed/>
-    <w:rsid w:val="00EA21CB"/>
+    <w:rsid w:val="00025A33"/>
   </w:style>
   <w:style w:type="paragraph" w:customStyle="1" w:styleId="Paragraph2">
     <w:name w:val="Paragraph2"/>
@@ -14090,6 +14754,19 @@
 </file>
 
 <file path=customXml/item1.xml><?xml version="1.0" encoding="utf-8"?>
+<?mso-contentType ?>
+<FormTemplates xmlns="http://schemas.microsoft.com/sharepoint/v3/contenttype/forms">
+  <Display>DocumentLibraryForm</Display>
+  <Edit>DocumentLibraryForm</Edit>
+  <New>DocumentLibraryForm</New>
+</FormTemplates>
+</file>
+
+<file path=customXml/item2.xml><?xml version="1.0" encoding="utf-8"?>
+<LongProperties xmlns="http://schemas.microsoft.com/office/2006/metadata/longProperties"/>
+</file>
+
+<file path=customXml/item3.xml><?xml version="1.0" encoding="utf-8"?>
 <ct:contentTypeSchema xmlns:ct="http://schemas.microsoft.com/office/2006/metadata/contentType" xmlns:ma="http://schemas.microsoft.com/office/2006/metadata/properties/metaAttributes" ct:_="" ma:_="" ma:contentTypeName="Document" ma:contentTypeID="0x0101009E5C6E04F5F2CA4DBF07DC2DA055DA5A" ma:contentTypeVersion="0" ma:contentTypeDescription="Create a new document." ma:contentTypeScope="" ma:versionID="b67af60ff7fc8b8e5184fdb460baaf96">
   <xsd:schema xmlns:xsd="http://www.w3.org/2001/XMLSchema" xmlns:xs="http://www.w3.org/2001/XMLSchema" xmlns:p="http://schemas.microsoft.com/office/2006/metadata/properties" targetNamespace="http://schemas.microsoft.com/office/2006/metadata/properties" ma:root="true" ma:fieldsID="c64490b4aec6201516c3a874156f37b2">
     <xsd:element name="properties">
@@ -14203,19 +14880,6 @@
 </ct:contentTypeSchema>
 </file>
 
-<file path=customXml/item2.xml><?xml version="1.0" encoding="utf-8"?>
-<LongProperties xmlns="http://schemas.microsoft.com/office/2006/metadata/longProperties"/>
-</file>
-
-<file path=customXml/item3.xml><?xml version="1.0" encoding="utf-8"?>
-<?mso-contentType ?>
-<FormTemplates xmlns="http://schemas.microsoft.com/sharepoint/v3/contenttype/forms">
-  <Display>DocumentLibraryForm</Display>
-  <Edit>DocumentLibraryForm</Edit>
-  <New>DocumentLibraryForm</New>
-</FormTemplates>
-</file>
-
 <file path=customXml/item4.xml><?xml version="1.0" encoding="utf-8"?>
 <p:properties xmlns:p="http://schemas.microsoft.com/office/2006/metadata/properties" xmlns:xsi="http://www.w3.org/2001/XMLSchema-instance" xmlns:pc="http://schemas.microsoft.com/office/infopath/2007/PartnerControls">
   <documentManagement/>
@@ -14227,6 +14891,22 @@
 </file>
 
 <file path=customXml/itemProps1.xml><?xml version="1.0" encoding="utf-8"?>
+<ds:datastoreItem xmlns:ds="http://schemas.openxmlformats.org/officeDocument/2006/customXml" ds:itemID="{52A264F8-E3FC-4F27-96C1-E1E4C0E767C4}">
+  <ds:schemaRefs>
+    <ds:schemaRef ds:uri="http://schemas.microsoft.com/sharepoint/v3/contenttype/forms"/>
+  </ds:schemaRefs>
+</ds:datastoreItem>
+</file>
+
+<file path=customXml/itemProps2.xml><?xml version="1.0" encoding="utf-8"?>
+<ds:datastoreItem xmlns:ds="http://schemas.openxmlformats.org/officeDocument/2006/customXml" ds:itemID="{199F70D2-FFF3-4EDD-92F9-7EC73C3DD3CA}">
+  <ds:schemaRefs>
+    <ds:schemaRef ds:uri="http://schemas.microsoft.com/office/2006/metadata/longProperties"/>
+  </ds:schemaRefs>
+</ds:datastoreItem>
+</file>
+
+<file path=customXml/itemProps3.xml><?xml version="1.0" encoding="utf-8"?>
 <ds:datastoreItem xmlns:ds="http://schemas.openxmlformats.org/officeDocument/2006/customXml" ds:itemID="{D1A718BD-2626-45DD-88A5-840A6162106A}">
   <ds:schemaRefs>
     <ds:schemaRef ds:uri="http://schemas.microsoft.com/office/2006/metadata/contentType"/>
@@ -14242,22 +14922,6 @@
 </ds:datastoreItem>
 </file>
 
-<file path=customXml/itemProps2.xml><?xml version="1.0" encoding="utf-8"?>
-<ds:datastoreItem xmlns:ds="http://schemas.openxmlformats.org/officeDocument/2006/customXml" ds:itemID="{199F70D2-FFF3-4EDD-92F9-7EC73C3DD3CA}">
-  <ds:schemaRefs>
-    <ds:schemaRef ds:uri="http://schemas.microsoft.com/office/2006/metadata/longProperties"/>
-  </ds:schemaRefs>
-</ds:datastoreItem>
-</file>
-
-<file path=customXml/itemProps3.xml><?xml version="1.0" encoding="utf-8"?>
-<ds:datastoreItem xmlns:ds="http://schemas.openxmlformats.org/officeDocument/2006/customXml" ds:itemID="{52A264F8-E3FC-4F27-96C1-E1E4C0E767C4}">
-  <ds:schemaRefs>
-    <ds:schemaRef ds:uri="http://schemas.microsoft.com/sharepoint/v3/contenttype/forms"/>
-  </ds:schemaRefs>
-</ds:datastoreItem>
-</file>
-
 <file path=customXml/itemProps4.xml><?xml version="1.0" encoding="utf-8"?>
 <ds:datastoreItem xmlns:ds="http://schemas.openxmlformats.org/officeDocument/2006/customXml" ds:itemID="{46B701E9-30E9-4622-B034-8AA9C3F6E75E}">
   <ds:schemaRefs>
@@ -14268,7 +14932,7 @@
 </file>
 
 <file path=customXml/itemProps5.xml><?xml version="1.0" encoding="utf-8"?>
-<ds:datastoreItem xmlns:ds="http://schemas.openxmlformats.org/officeDocument/2006/customXml" ds:itemID="{3561723C-0996-4888-B0F3-E9CE17858073}">
+<ds:datastoreItem xmlns:ds="http://schemas.openxmlformats.org/officeDocument/2006/customXml" ds:itemID="{734EED89-592A-4494-A949-A8131EC797E3}">
   <ds:schemaRefs>
     <ds:schemaRef ds:uri="http://schemas.openxmlformats.org/officeDocument/2006/bibliography"/>
   </ds:schemaRefs>

</xml_diff>